<commit_message>
Added multiple components before starting testing
</commit_message>
<xml_diff>
--- a/מערכת בחינות בלי DB - פרויקט 1.2.docx
+++ b/מערכת בחינות בלי DB - פרויקט 1.2.docx
@@ -1,6 +1,6 @@
 
 <file path=word/document.xml><?xml version="1.0" encoding="utf-8"?>
-<w:document xmlns:wpc="http://schemas.microsoft.com/office/word/2010/wordprocessingCanvas" xmlns:cx="http://schemas.microsoft.com/office/drawing/2014/chartex" xmlns:cx1="http://schemas.microsoft.com/office/drawing/2015/9/8/chartex" xmlns:cx2="http://schemas.microsoft.com/office/drawing/2015/10/21/chartex" xmlns:cx3="http://schemas.microsoft.com/office/drawing/2016/5/9/chartex" xmlns:cx4="http://schemas.microsoft.com/office/drawing/2016/5/10/chartex" xmlns:cx5="http://schemas.microsoft.com/office/drawing/2016/5/11/chartex" xmlns:cx6="http://schemas.microsoft.com/office/drawing/2016/5/12/chartex" xmlns:cx7="http://schemas.microsoft.com/office/drawing/2016/5/13/chartex" xmlns:cx8="http://schemas.microsoft.com/office/drawing/2016/5/14/chartex" xmlns:mc="http://schemas.openxmlformats.org/markup-compatibility/2006" xmlns:aink="http://schemas.microsoft.com/office/drawing/2016/ink" xmlns:am3d="http://schemas.microsoft.com/office/drawing/2017/model3d" xmlns:o="urn:schemas-microsoft-com:office:office" xmlns:r="http://schemas.openxmlformats.org/officeDocument/2006/relationships" xmlns:m="http://schemas.openxmlformats.org/officeDocument/2006/math" xmlns:v="urn:schemas-microsoft-com:vml" xmlns:wp14="http://schemas.microsoft.com/office/word/2010/wordprocessingDrawing" xmlns:wp="http://schemas.openxmlformats.org/drawingml/2006/wordprocessingDrawing" xmlns:w10="urn:schemas-microsoft-com:office:word" xmlns:w="http://schemas.openxmlformats.org/wordprocessingml/2006/main" xmlns:w14="http://schemas.microsoft.com/office/word/2010/wordml" xmlns:w15="http://schemas.microsoft.com/office/word/2012/wordml" xmlns:w16cex="http://schemas.microsoft.com/office/word/2018/wordml/cex" xmlns:w16cid="http://schemas.microsoft.com/office/word/2016/wordml/cid" xmlns:w16="http://schemas.microsoft.com/office/word/2018/wordml" xmlns:w16se="http://schemas.microsoft.com/office/word/2015/wordml/symex" xmlns:wpg="http://schemas.microsoft.com/office/word/2010/wordprocessingGroup" xmlns:wpi="http://schemas.microsoft.com/office/word/2010/wordprocessingInk" xmlns:wne="http://schemas.microsoft.com/office/word/2006/wordml" xmlns:wps="http://schemas.microsoft.com/office/word/2010/wordprocessingShape" mc:Ignorable="w14 w15 w16se w16cid w16 w16cex wp14">
+<w:document xmlns:wpc="http://schemas.microsoft.com/office/word/2010/wordprocessingCanvas" xmlns:cx="http://schemas.microsoft.com/office/drawing/2014/chartex" xmlns:cx1="http://schemas.microsoft.com/office/drawing/2015/9/8/chartex" xmlns:cx2="http://schemas.microsoft.com/office/drawing/2015/10/21/chartex" xmlns:cx3="http://schemas.microsoft.com/office/drawing/2016/5/9/chartex" xmlns:cx4="http://schemas.microsoft.com/office/drawing/2016/5/10/chartex" xmlns:cx5="http://schemas.microsoft.com/office/drawing/2016/5/11/chartex" xmlns:cx6="http://schemas.microsoft.com/office/drawing/2016/5/12/chartex" xmlns:cx7="http://schemas.microsoft.com/office/drawing/2016/5/13/chartex" xmlns:cx8="http://schemas.microsoft.com/office/drawing/2016/5/14/chartex" xmlns:mc="http://schemas.openxmlformats.org/markup-compatibility/2006" xmlns:aink="http://schemas.microsoft.com/office/drawing/2016/ink" xmlns:am3d="http://schemas.microsoft.com/office/drawing/2017/model3d" xmlns:o="urn:schemas-microsoft-com:office:office" xmlns:r="http://schemas.openxmlformats.org/officeDocument/2006/relationships" xmlns:m="http://schemas.openxmlformats.org/officeDocument/2006/math" xmlns:v="urn:schemas-microsoft-com:vml" xmlns:wp14="http://schemas.microsoft.com/office/word/2010/wordprocessingDrawing" xmlns:wp="http://schemas.openxmlformats.org/drawingml/2006/wordprocessingDrawing" xmlns:w10="urn:schemas-microsoft-com:office:word" xmlns:w="http://schemas.openxmlformats.org/wordprocessingml/2006/main" xmlns:w14="http://schemas.microsoft.com/office/word/2010/wordml" xmlns:w15="http://schemas.microsoft.com/office/word/2012/wordml" xmlns:w16cex="http://schemas.microsoft.com/office/word/2018/wordml/cex" xmlns:w16cid="http://schemas.microsoft.com/office/word/2016/wordml/cid" xmlns:w16="http://schemas.microsoft.com/office/word/2018/wordml" xmlns:w16sdtdh="http://schemas.microsoft.com/office/word/2020/wordml/sdtdatahash" xmlns:w16se="http://schemas.microsoft.com/office/word/2015/wordml/symex" xmlns:wpg="http://schemas.microsoft.com/office/word/2010/wordprocessingGroup" xmlns:wpi="http://schemas.microsoft.com/office/word/2010/wordprocessingInk" xmlns:wne="http://schemas.microsoft.com/office/word/2006/wordml" xmlns:wps="http://schemas.microsoft.com/office/word/2010/wordprocessingShape" mc:Ignorable="w14 w15 w16se w16cid w16 w16cex w16sdtdh wp14">
   <w:body>
     <w:p>
       <w:pPr>
@@ -758,17 +758,7 @@
           <w:rtl/>
           <w:lang w:bidi="he-IL"/>
         </w:rPr>
-        <w:t xml:space="preserve">למי שנשאר זמן </w:t>
-      </w:r>
-      <w:r>
-        <w:rPr>
-          <w:rFonts w:hint="cs"/>
-          <w:b/>
-          <w:bCs/>
-          <w:rtl/>
-          <w:lang w:bidi="he-IL"/>
-        </w:rPr>
-        <w:t xml:space="preserve">לאחר סיום כל שאר הנושאים </w:t>
+        <w:t xml:space="preserve">למי שנשאר זמן לאחר סיום כל שאר הנושאים </w:t>
       </w:r>
       <w:r>
         <w:rPr>
@@ -1571,12 +1561,14 @@
         </w:rPr>
         <w:t xml:space="preserve"> בחירת אוסף שאלות מתוך המבחר שיצרנו בסעיף </w:t>
       </w:r>
+      <w:proofErr w:type="spellStart"/>
       <w:r>
         <w:rPr>
           <w:lang w:bidi="he-IL"/>
         </w:rPr>
         <w:t>i</w:t>
       </w:r>
+      <w:proofErr w:type="spellEnd"/>
       <w:r>
         <w:rPr>
           <w:rFonts w:hint="cs"/>
@@ -2117,6 +2109,7 @@
           <w:lang w:bidi="he-IL"/>
         </w:rPr>
       </w:pPr>
+      <w:proofErr w:type="spellStart"/>
       <w:r>
         <w:rPr>
           <w:lang w:bidi="he-IL"/>
@@ -2129,6 +2122,7 @@
         </w:rPr>
         <w:t>ChoiceQuestion</w:t>
       </w:r>
+      <w:proofErr w:type="spellEnd"/>
       <w:r>
         <w:rPr>
           <w:rFonts w:hint="cs"/>
@@ -2151,6 +2145,7 @@
           <w:lang w:bidi="he-IL"/>
         </w:rPr>
       </w:pPr>
+      <w:proofErr w:type="spellStart"/>
       <w:r>
         <w:rPr>
           <w:lang w:bidi="he-IL"/>
@@ -2163,6 +2158,7 @@
         </w:rPr>
         <w:t>Question</w:t>
       </w:r>
+      <w:proofErr w:type="spellEnd"/>
       <w:r>
         <w:rPr>
           <w:rFonts w:hint="cs"/>
@@ -2709,11 +2705,19 @@
         </w:rPr>
         <w:t xml:space="preserve"> לדוגמא "</w:t>
       </w:r>
-      <w:r>
-        <w:rPr>
-          <w:lang w:bidi="he-IL"/>
-        </w:rPr>
-        <w:t>javascript, arrays, advanced</w:t>
+      <w:proofErr w:type="spellStart"/>
+      <w:r>
+        <w:rPr>
+          <w:lang w:bidi="he-IL"/>
+        </w:rPr>
+        <w:t>javascript</w:t>
+      </w:r>
+      <w:proofErr w:type="spellEnd"/>
+      <w:r>
+        <w:rPr>
+          <w:lang w:bidi="he-IL"/>
+        </w:rPr>
+        <w:t>, arrays, advanced</w:t>
       </w:r>
       <w:r>
         <w:rPr>
@@ -4293,12 +4297,14 @@
         </w:rPr>
         <w:t xml:space="preserve"> - </w:t>
       </w:r>
+      <w:proofErr w:type="spellStart"/>
       <w:r>
         <w:rPr>
           <w:lang w:bidi="he-IL"/>
         </w:rPr>
         <w:t>TestID</w:t>
       </w:r>
+      <w:proofErr w:type="spellEnd"/>
       <w:r>
         <w:rPr>
           <w:rFonts w:hint="cs"/>
@@ -4502,12 +4508,14 @@
         </w:rPr>
         <w:t>@</w:t>
       </w:r>
+      <w:proofErr w:type="spellStart"/>
       <w:r>
         <w:rPr>
           <w:lang w:bidi="he-IL"/>
         </w:rPr>
         <w:t>TestName</w:t>
       </w:r>
+      <w:proofErr w:type="spellEnd"/>
       <w:r>
         <w:rPr>
           <w:rFonts w:hint="cs"/>
@@ -6685,12 +6693,14 @@
         </w:rPr>
         <w:t xml:space="preserve"> </w:t>
       </w:r>
+      <w:proofErr w:type="spellStart"/>
       <w:r>
         <w:rPr>
           <w:lang w:bidi="he-IL"/>
         </w:rPr>
         <w:t>TestID</w:t>
       </w:r>
+      <w:proofErr w:type="spellEnd"/>
       <w:r>
         <w:rPr>
           <w:rFonts w:hint="cs"/>
@@ -8165,6 +8175,16 @@
           <w:lang w:bidi="he-IL"/>
         </w:rPr>
       </w:pPr>
+    </w:p>
+    <w:p>
+      <w:pPr>
+        <w:rPr>
+          <w:b/>
+          <w:bCs/>
+          <w:rtl/>
+          <w:lang w:bidi="he-IL"/>
+        </w:rPr>
+      </w:pPr>
       <w:r>
         <w:rPr>
           <w:rFonts w:cs="Arial"/>
@@ -8175,16 +8195,16 @@
           <w:lang w:bidi="he-IL"/>
         </w:rPr>
         <w:drawing>
-          <wp:anchor distT="0" distB="0" distL="114300" distR="114300" simplePos="0" relativeHeight="251661312" behindDoc="0" locked="0" layoutInCell="1" allowOverlap="1" wp14:anchorId="77417C4B" wp14:editId="264A385E">
+          <wp:anchor distT="0" distB="0" distL="114300" distR="114300" simplePos="0" relativeHeight="251661312" behindDoc="0" locked="0" layoutInCell="1" allowOverlap="1" wp14:anchorId="77417C4B" wp14:editId="2EFC5064">
             <wp:simplePos x="0" y="0"/>
-            <wp:positionH relativeFrom="margin">
-              <wp:align>center</wp:align>
+            <wp:positionH relativeFrom="page">
+              <wp:align>right</wp:align>
             </wp:positionH>
             <wp:positionV relativeFrom="paragraph">
-              <wp:posOffset>1364615</wp:posOffset>
+              <wp:posOffset>1080609</wp:posOffset>
             </wp:positionV>
-            <wp:extent cx="7946390" cy="5626100"/>
-            <wp:effectExtent l="0" t="1905" r="0" b="0"/>
+            <wp:extent cx="7753081" cy="5626100"/>
+            <wp:effectExtent l="0" t="0" r="635" b="0"/>
             <wp:wrapTopAndBottom/>
             <wp:docPr id="3" name="Picture 3"/>
             <wp:cNvGraphicFramePr>
@@ -8210,9 +8230,9 @@
                     </a:stretch>
                   </pic:blipFill>
                   <pic:spPr>
-                    <a:xfrm rot="5400000">
+                    <a:xfrm>
                       <a:off x="0" y="0"/>
-                      <a:ext cx="7946390" cy="5626100"/>
+                      <a:ext cx="7753081" cy="5626100"/>
                     </a:xfrm>
                     <a:prstGeom prst="rect">
                       <a:avLst/>
@@ -8230,6 +8250,15 @@
           </wp:anchor>
         </w:drawing>
       </w:r>
+      <w:r>
+        <w:rPr>
+          <w:b/>
+          <w:bCs/>
+          <w:rtl/>
+          <w:lang w:bidi="he-IL"/>
+        </w:rPr>
+        <w:br w:type="page"/>
+      </w:r>
     </w:p>
     <w:p>
       <w:pPr>
@@ -8276,16 +8305,16 @@
           <w:lang w:bidi="he-IL"/>
         </w:rPr>
         <w:drawing>
-          <wp:anchor distT="0" distB="0" distL="114300" distR="114300" simplePos="0" relativeHeight="251664384" behindDoc="0" locked="0" layoutInCell="1" allowOverlap="1" wp14:anchorId="08613004" wp14:editId="137BAFF8">
+          <wp:anchor distT="0" distB="0" distL="114300" distR="114300" simplePos="0" relativeHeight="251664384" behindDoc="0" locked="0" layoutInCell="1" allowOverlap="1" wp14:anchorId="08613004" wp14:editId="2A8D0FC1">
             <wp:simplePos x="0" y="0"/>
-            <wp:positionH relativeFrom="column">
-              <wp:posOffset>-718820</wp:posOffset>
+            <wp:positionH relativeFrom="margin">
+              <wp:align>left</wp:align>
             </wp:positionH>
             <wp:positionV relativeFrom="paragraph">
-              <wp:posOffset>2105660</wp:posOffset>
+              <wp:posOffset>390847</wp:posOffset>
             </wp:positionV>
-            <wp:extent cx="8008620" cy="4450715"/>
-            <wp:effectExtent l="7302" t="0" r="0" b="0"/>
+            <wp:extent cx="7096125" cy="4450080"/>
+            <wp:effectExtent l="0" t="0" r="0" b="7620"/>
             <wp:wrapTopAndBottom/>
             <wp:docPr id="6" name="Picture 6"/>
             <wp:cNvGraphicFramePr>
@@ -8311,9 +8340,9 @@
                     </a:stretch>
                   </pic:blipFill>
                   <pic:spPr>
-                    <a:xfrm rot="5400000">
+                    <a:xfrm>
                       <a:off x="0" y="0"/>
-                      <a:ext cx="8008620" cy="4450715"/>
+                      <a:ext cx="7113264" cy="4461222"/>
                     </a:xfrm>
                     <a:prstGeom prst="rect">
                       <a:avLst/>
@@ -8330,6 +8359,25 @@
             </wp14:sizeRelV>
           </wp:anchor>
         </w:drawing>
+      </w:r>
+    </w:p>
+    <w:p>
+      <w:pPr>
+        <w:rPr>
+          <w:b/>
+          <w:bCs/>
+          <w:rtl/>
+          <w:lang w:bidi="he-IL"/>
+        </w:rPr>
+      </w:pPr>
+      <w:r>
+        <w:rPr>
+          <w:b/>
+          <w:bCs/>
+          <w:rtl/>
+          <w:lang w:bidi="he-IL"/>
+        </w:rPr>
+        <w:br w:type="page"/>
       </w:r>
     </w:p>
     <w:p>
@@ -10270,7 +10318,7 @@
     </w:p>
     <w:sectPr>
       <w:pgSz w:w="12240" w:h="15840"/>
-      <w:pgMar w:top="993" w:right="616" w:bottom="1440" w:left="993" w:header="720" w:footer="720" w:gutter="0"/>
+      <w:pgMar w:top="1440" w:right="993" w:bottom="993" w:left="616" w:header="720" w:footer="720" w:gutter="0"/>
       <w:cols w:space="720"/>
       <w:docGrid w:linePitch="360"/>
     </w:sectPr>
@@ -10279,7 +10327,7 @@
 </file>
 
 <file path=word/numbering.xml><?xml version="1.0" encoding="utf-8"?>
-<w:numbering xmlns:wpc="http://schemas.microsoft.com/office/word/2010/wordprocessingCanvas" xmlns:cx="http://schemas.microsoft.com/office/drawing/2014/chartex" xmlns:cx1="http://schemas.microsoft.com/office/drawing/2015/9/8/chartex" xmlns:cx2="http://schemas.microsoft.com/office/drawing/2015/10/21/chartex" xmlns:cx3="http://schemas.microsoft.com/office/drawing/2016/5/9/chartex" xmlns:cx4="http://schemas.microsoft.com/office/drawing/2016/5/10/chartex" xmlns:cx5="http://schemas.microsoft.com/office/drawing/2016/5/11/chartex" xmlns:cx6="http://schemas.microsoft.com/office/drawing/2016/5/12/chartex" xmlns:cx7="http://schemas.microsoft.com/office/drawing/2016/5/13/chartex" xmlns:cx8="http://schemas.microsoft.com/office/drawing/2016/5/14/chartex" xmlns:mc="http://schemas.openxmlformats.org/markup-compatibility/2006" xmlns:aink="http://schemas.microsoft.com/office/drawing/2016/ink" xmlns:am3d="http://schemas.microsoft.com/office/drawing/2017/model3d" xmlns:o="urn:schemas-microsoft-com:office:office" xmlns:r="http://schemas.openxmlformats.org/officeDocument/2006/relationships" xmlns:m="http://schemas.openxmlformats.org/officeDocument/2006/math" xmlns:v="urn:schemas-microsoft-com:vml" xmlns:wp14="http://schemas.microsoft.com/office/word/2010/wordprocessingDrawing" xmlns:wp="http://schemas.openxmlformats.org/drawingml/2006/wordprocessingDrawing" xmlns:w10="urn:schemas-microsoft-com:office:word" xmlns:w="http://schemas.openxmlformats.org/wordprocessingml/2006/main" xmlns:w14="http://schemas.microsoft.com/office/word/2010/wordml" xmlns:w15="http://schemas.microsoft.com/office/word/2012/wordml" xmlns:w16cex="http://schemas.microsoft.com/office/word/2018/wordml/cex" xmlns:w16cid="http://schemas.microsoft.com/office/word/2016/wordml/cid" xmlns:w16="http://schemas.microsoft.com/office/word/2018/wordml" xmlns:w16se="http://schemas.microsoft.com/office/word/2015/wordml/symex" xmlns:wpg="http://schemas.microsoft.com/office/word/2010/wordprocessingGroup" xmlns:wpi="http://schemas.microsoft.com/office/word/2010/wordprocessingInk" xmlns:wne="http://schemas.microsoft.com/office/word/2006/wordml" xmlns:wps="http://schemas.microsoft.com/office/word/2010/wordprocessingShape" mc:Ignorable="w14 w15 w16se w16cid w16 w16cex wp14">
+<w:numbering xmlns:wpc="http://schemas.microsoft.com/office/word/2010/wordprocessingCanvas" xmlns:cx="http://schemas.microsoft.com/office/drawing/2014/chartex" xmlns:cx1="http://schemas.microsoft.com/office/drawing/2015/9/8/chartex" xmlns:cx2="http://schemas.microsoft.com/office/drawing/2015/10/21/chartex" xmlns:cx3="http://schemas.microsoft.com/office/drawing/2016/5/9/chartex" xmlns:cx4="http://schemas.microsoft.com/office/drawing/2016/5/10/chartex" xmlns:cx5="http://schemas.microsoft.com/office/drawing/2016/5/11/chartex" xmlns:cx6="http://schemas.microsoft.com/office/drawing/2016/5/12/chartex" xmlns:cx7="http://schemas.microsoft.com/office/drawing/2016/5/13/chartex" xmlns:cx8="http://schemas.microsoft.com/office/drawing/2016/5/14/chartex" xmlns:mc="http://schemas.openxmlformats.org/markup-compatibility/2006" xmlns:aink="http://schemas.microsoft.com/office/drawing/2016/ink" xmlns:am3d="http://schemas.microsoft.com/office/drawing/2017/model3d" xmlns:o="urn:schemas-microsoft-com:office:office" xmlns:r="http://schemas.openxmlformats.org/officeDocument/2006/relationships" xmlns:m="http://schemas.openxmlformats.org/officeDocument/2006/math" xmlns:v="urn:schemas-microsoft-com:vml" xmlns:wp14="http://schemas.microsoft.com/office/word/2010/wordprocessingDrawing" xmlns:wp="http://schemas.openxmlformats.org/drawingml/2006/wordprocessingDrawing" xmlns:w10="urn:schemas-microsoft-com:office:word" xmlns:w="http://schemas.openxmlformats.org/wordprocessingml/2006/main" xmlns:w14="http://schemas.microsoft.com/office/word/2010/wordml" xmlns:w15="http://schemas.microsoft.com/office/word/2012/wordml" xmlns:w16cex="http://schemas.microsoft.com/office/word/2018/wordml/cex" xmlns:w16cid="http://schemas.microsoft.com/office/word/2016/wordml/cid" xmlns:w16="http://schemas.microsoft.com/office/word/2018/wordml" xmlns:w16sdtdh="http://schemas.microsoft.com/office/word/2020/wordml/sdtdatahash" xmlns:w16se="http://schemas.microsoft.com/office/word/2015/wordml/symex" xmlns:wpg="http://schemas.microsoft.com/office/word/2010/wordprocessingGroup" xmlns:wpi="http://schemas.microsoft.com/office/word/2010/wordprocessingInk" xmlns:wne="http://schemas.microsoft.com/office/word/2006/wordml" xmlns:wps="http://schemas.microsoft.com/office/word/2010/wordprocessingShape" mc:Ignorable="w14 w15 w16se w16cid w16 w16cex w16sdtdh wp14">
   <w:abstractNum w:abstractNumId="0" w15:restartNumberingAfterBreak="0">
     <w:nsid w:val="06593DCA"/>
     <w:multiLevelType w:val="hybridMultilevel"/>
@@ -11258,7 +11306,7 @@
 </file>
 
 <file path=word/styles.xml><?xml version="1.0" encoding="utf-8"?>
-<w:styles xmlns:mc="http://schemas.openxmlformats.org/markup-compatibility/2006" xmlns:r="http://schemas.openxmlformats.org/officeDocument/2006/relationships" xmlns:w="http://schemas.openxmlformats.org/wordprocessingml/2006/main" xmlns:w14="http://schemas.microsoft.com/office/word/2010/wordml" xmlns:w15="http://schemas.microsoft.com/office/word/2012/wordml" xmlns:w16cex="http://schemas.microsoft.com/office/word/2018/wordml/cex" xmlns:w16cid="http://schemas.microsoft.com/office/word/2016/wordml/cid" xmlns:w16="http://schemas.microsoft.com/office/word/2018/wordml" xmlns:w16se="http://schemas.microsoft.com/office/word/2015/wordml/symex" mc:Ignorable="w14 w15 w16se w16cid w16 w16cex">
+<w:styles xmlns:mc="http://schemas.openxmlformats.org/markup-compatibility/2006" xmlns:r="http://schemas.openxmlformats.org/officeDocument/2006/relationships" xmlns:w="http://schemas.openxmlformats.org/wordprocessingml/2006/main" xmlns:w14="http://schemas.microsoft.com/office/word/2010/wordml" xmlns:w15="http://schemas.microsoft.com/office/word/2012/wordml" xmlns:w16cex="http://schemas.microsoft.com/office/word/2018/wordml/cex" xmlns:w16cid="http://schemas.microsoft.com/office/word/2016/wordml/cid" xmlns:w16="http://schemas.microsoft.com/office/word/2018/wordml" xmlns:w16sdtdh="http://schemas.microsoft.com/office/word/2020/wordml/sdtdatahash" xmlns:w16se="http://schemas.microsoft.com/office/word/2015/wordml/symex" mc:Ignorable="w14 w15 w16se w16cid w16 w16cex w16sdtdh">
   <w:docDefaults>
     <w:rPrDefault>
       <w:rPr>

</xml_diff>